<commit_message>
ok tout est en place
</commit_message>
<xml_diff>
--- a/comprendre bootstrap.docx
+++ b/comprendre bootstrap.docx
@@ -25590,6 +25590,37 @@
       <w:r>
         <w:t> ??? regarde mon code html directement sur le site, y’a peut-être un truc de filou que je ne t’ai pas dit (uniquement pour l’ouverture du menu, tout le reste est explicite)</w:t>
       </w:r>
+      <w:r>
+        <w:t xml:space="preserve">. Tu ne trouves toujours pas, tu peux alors être colère, et venir me cracher dessus (de la salive hein </w:t>
+      </w:r>
+      <w:proofErr w:type="spellStart"/>
+      <w:r>
+        <w:t>anthony</w:t>
+      </w:r>
+      <w:proofErr w:type="spellEnd"/>
+      <w:r>
+        <w:t>) pour que je te donne la solution </w:t>
+      </w:r>
+      <w:r>
+        <w:rPr>
+          <mc:AlternateContent>
+            <mc:Choice Requires="w16se"/>
+            <mc:Fallback>
+              <w:rFonts w:ascii="Segoe UI Emoji" w:eastAsia="Segoe UI Emoji" w:hAnsi="Segoe UI Emoji" w:cs="Segoe UI Emoji"/>
+            </mc:Fallback>
+          </mc:AlternateContent>
+        </w:rPr>
+        <mc:AlternateContent>
+          <mc:Choice Requires="w16se">
+            <w16se:symEx w16se:font="Segoe UI Emoji" w16se:char="1F60A"/>
+          </mc:Choice>
+          <mc:Fallback>
+            <w:t>😊</w:t>
+          </mc:Fallback>
+        </mc:AlternateContent>
+      </w:r>
+      <w:bookmarkStart w:id="0" w:name="_GoBack"/>
+      <w:bookmarkEnd w:id="0"/>
     </w:p>
     <w:p/>
     <w:p>
@@ -25655,8 +25686,6 @@
           <w:t>https://openclassrooms.com/fr/courses/1885491-prenez-en-main-bootstrap</w:t>
         </w:r>
       </w:hyperlink>
-      <w:bookmarkStart w:id="0" w:name="_GoBack"/>
-      <w:bookmarkEnd w:id="0"/>
     </w:p>
     <w:sectPr>
       <w:pgSz w:w="11906" w:h="16838"/>

</xml_diff>